<commit_message>
Update LATEST VERSION_Pitchbook_AW_v1_AW und ME.docx
</commit_message>
<xml_diff>
--- a/LATEST VERSION_Pitchbook_AW_v1_AW und ME.docx
+++ b/LATEST VERSION_Pitchbook_AW_v1_AW und ME.docx
@@ -9354,15 +9354,7 @@
                 <w:color w:val="000000"/>
                 <w:sz w:val="22"/>
               </w:rPr>
-              <w:t>/</w:t>
-            </w:r>
-            <w:r>
-              <w:rPr>
-                <w:rFonts w:ascii="Calibri" w:eastAsia="Times New Roman" w:hAnsi="Calibri"/>
-                <w:color w:val="000000"/>
-                <w:sz w:val="22"/>
-              </w:rPr>
-              <w:t> </w:t>
+              <w:t>E-Commerce</w:t>
             </w:r>
           </w:p>
         </w:tc>

</xml_diff>